<commit_message>
update docx & add pdf
</commit_message>
<xml_diff>
--- a/resume-1.docx
+++ b/resume-1.docx
@@ -185,6 +185,7 @@
                 <w:color w:val="EEEEEE"/>
               </w:rPr>
             </w:pPr>
+            <w:proofErr w:type="spellStart"/>
             <w:r>
               <w:rPr>
                 <w:rStyle w:val="span"/>
@@ -193,6 +194,7 @@
               </w:rPr>
               <w:t>Github</w:t>
             </w:r>
+            <w:proofErr w:type="spellEnd"/>
             <w:r>
               <w:rPr>
                 <w:rStyle w:val="span"/>
@@ -446,16 +448,44 @@
                 <w:rFonts w:ascii="Open Sans" w:eastAsia="Palatino Linotype" w:hAnsi="Open Sans" w:cs="Open Sans"/>
                 <w:color w:val="EEEEEE"/>
               </w:rPr>
-              <w:t>Page, ReactJS, Redux, GraphQL, MaterialU</w:t>
-            </w:r>
+              <w:t xml:space="preserve">Page, ReactJS, Redux, </w:t>
+            </w:r>
+            <w:proofErr w:type="spellStart"/>
             <w:r>
               <w:rPr>
                 <w:rStyle w:val="span"/>
                 <w:rFonts w:ascii="Open Sans" w:eastAsia="Palatino Linotype" w:hAnsi="Open Sans" w:cs="Open Sans"/>
                 <w:color w:val="EEEEEE"/>
               </w:rPr>
+              <w:t>GraphQL</w:t>
+            </w:r>
+            <w:proofErr w:type="spellEnd"/>
+            <w:r>
+              <w:rPr>
+                <w:rStyle w:val="span"/>
+                <w:rFonts w:ascii="Open Sans" w:eastAsia="Palatino Linotype" w:hAnsi="Open Sans" w:cs="Open Sans"/>
+                <w:color w:val="EEEEEE"/>
+              </w:rPr>
+              <w:t xml:space="preserve">, </w:t>
+            </w:r>
+            <w:proofErr w:type="spellStart"/>
+            <w:r>
+              <w:rPr>
+                <w:rStyle w:val="span"/>
+                <w:rFonts w:ascii="Open Sans" w:eastAsia="Palatino Linotype" w:hAnsi="Open Sans" w:cs="Open Sans"/>
+                <w:color w:val="EEEEEE"/>
+              </w:rPr>
+              <w:t>MaterialU</w:t>
+            </w:r>
+            <w:r>
+              <w:rPr>
+                <w:rStyle w:val="span"/>
+                <w:rFonts w:ascii="Open Sans" w:eastAsia="Palatino Linotype" w:hAnsi="Open Sans" w:cs="Open Sans"/>
+                <w:color w:val="EEEEEE"/>
+              </w:rPr>
               <w:t>I</w:t>
             </w:r>
+            <w:proofErr w:type="spellEnd"/>
             <w:r>
               <w:rPr>
                 <w:rStyle w:val="span"/>
@@ -464,6 +494,7 @@
               </w:rPr>
               <w:t xml:space="preserve">, </w:t>
             </w:r>
+            <w:proofErr w:type="spellStart"/>
             <w:r>
               <w:rPr>
                 <w:rStyle w:val="span"/>
@@ -478,7 +509,52 @@
                 <w:rFonts w:ascii="Open Sans" w:eastAsia="Palatino Linotype" w:hAnsi="Open Sans" w:cs="Open Sans"/>
                 <w:color w:val="EEEEEE"/>
               </w:rPr>
-              <w:t>extJS, marmelab, Docker, Hasura, Docker</w:t>
+              <w:t>extJS</w:t>
+            </w:r>
+            <w:proofErr w:type="spellEnd"/>
+            <w:r>
+              <w:rPr>
+                <w:rStyle w:val="span"/>
+                <w:rFonts w:ascii="Open Sans" w:eastAsia="Palatino Linotype" w:hAnsi="Open Sans" w:cs="Open Sans"/>
+                <w:color w:val="EEEEEE"/>
+              </w:rPr>
+              <w:t xml:space="preserve">, </w:t>
+            </w:r>
+            <w:proofErr w:type="spellStart"/>
+            <w:r>
+              <w:rPr>
+                <w:rStyle w:val="span"/>
+                <w:rFonts w:ascii="Open Sans" w:eastAsia="Palatino Linotype" w:hAnsi="Open Sans" w:cs="Open Sans"/>
+                <w:color w:val="EEEEEE"/>
+              </w:rPr>
+              <w:t>marmelab</w:t>
+            </w:r>
+            <w:proofErr w:type="spellEnd"/>
+            <w:r>
+              <w:rPr>
+                <w:rStyle w:val="span"/>
+                <w:rFonts w:ascii="Open Sans" w:eastAsia="Palatino Linotype" w:hAnsi="Open Sans" w:cs="Open Sans"/>
+                <w:color w:val="EEEEEE"/>
+              </w:rPr>
+              <w:t xml:space="preserve">, Docker, </w:t>
+            </w:r>
+            <w:proofErr w:type="spellStart"/>
+            <w:r>
+              <w:rPr>
+                <w:rStyle w:val="span"/>
+                <w:rFonts w:ascii="Open Sans" w:eastAsia="Palatino Linotype" w:hAnsi="Open Sans" w:cs="Open Sans"/>
+                <w:color w:val="EEEEEE"/>
+              </w:rPr>
+              <w:t>Hasura</w:t>
+            </w:r>
+            <w:proofErr w:type="spellEnd"/>
+            <w:r>
+              <w:rPr>
+                <w:rStyle w:val="span"/>
+                <w:rFonts w:ascii="Open Sans" w:eastAsia="Palatino Linotype" w:hAnsi="Open Sans" w:cs="Open Sans"/>
+                <w:color w:val="EEEEEE"/>
+              </w:rPr>
+              <w:t>, Docker</w:t>
             </w:r>
             <w:r>
               <w:rPr>
@@ -588,7 +664,25 @@
                 <w:rFonts w:ascii="Open Sans" w:eastAsia="Palatino Linotype" w:hAnsi="Open Sans" w:cs="Open Sans"/>
                 <w:color w:val="FFFFFF"/>
               </w:rPr>
-              <w:t>Android Studio, Eclipse IDE, NetBeans IDE, Turbo C, Dev C, Arduino, XAMPP, Wampp, Affinity Photo,</w:t>
+              <w:t xml:space="preserve">Android Studio, Eclipse IDE, NetBeans IDE, Turbo C, Dev C, Arduino, XAMPP, </w:t>
+            </w:r>
+            <w:proofErr w:type="spellStart"/>
+            <w:r>
+              <w:rPr>
+                <w:rStyle w:val="span"/>
+                <w:rFonts w:ascii="Open Sans" w:eastAsia="Palatino Linotype" w:hAnsi="Open Sans" w:cs="Open Sans"/>
+                <w:color w:val="FFFFFF"/>
+              </w:rPr>
+              <w:t>Wampp</w:t>
+            </w:r>
+            <w:proofErr w:type="spellEnd"/>
+            <w:r>
+              <w:rPr>
+                <w:rStyle w:val="span"/>
+                <w:rFonts w:ascii="Open Sans" w:eastAsia="Palatino Linotype" w:hAnsi="Open Sans" w:cs="Open Sans"/>
+                <w:color w:val="FFFFFF"/>
+              </w:rPr>
+              <w:t>, Affinity Photo,</w:t>
             </w:r>
             <w:r>
               <w:rPr>
@@ -626,6 +720,7 @@
               </w:rPr>
               <w:t xml:space="preserve">Git Bash, Visual Studio Code, Visual Studio, </w:t>
             </w:r>
+            <w:proofErr w:type="spellStart"/>
             <w:r>
               <w:rPr>
                 <w:rStyle w:val="span"/>
@@ -634,14 +729,25 @@
               </w:rPr>
               <w:t>HeidiSQL</w:t>
             </w:r>
+            <w:proofErr w:type="spellEnd"/>
             <w:r>
               <w:rPr>
                 <w:rStyle w:val="span"/>
                 <w:rFonts w:ascii="Open Sans" w:eastAsia="Palatino Linotype" w:hAnsi="Open Sans" w:cs="Open Sans"/>
                 <w:color w:val="FFFFFF"/>
               </w:rPr>
-              <w:t>, IntelliJ, Shocut</w:t>
-            </w:r>
+              <w:t xml:space="preserve">, IntelliJ, </w:t>
+            </w:r>
+            <w:proofErr w:type="spellStart"/>
+            <w:r>
+              <w:rPr>
+                <w:rStyle w:val="span"/>
+                <w:rFonts w:ascii="Open Sans" w:eastAsia="Palatino Linotype" w:hAnsi="Open Sans" w:cs="Open Sans"/>
+                <w:color w:val="FFFFFF"/>
+              </w:rPr>
+              <w:t>Shocut</w:t>
+            </w:r>
+            <w:proofErr w:type="spellEnd"/>
           </w:p>
           <w:p>
             <w:pPr>
@@ -2145,8 +2251,9 @@
                 <w:sz w:val="20"/>
                 <w:szCs w:val="20"/>
               </w:rPr>
-              <w:t>National Certificate II</w:t>
-            </w:r>
+              <w:t xml:space="preserve">National Certificate </w:t>
+            </w:r>
+            <w:proofErr w:type="gramStart"/>
             <w:r>
               <w:rPr>
                 <w:rStyle w:val="documentskn-mli8txtBoldCharacter"/>
@@ -2157,7 +2264,32 @@
                 <w:sz w:val="20"/>
                 <w:szCs w:val="20"/>
               </w:rPr>
-              <w:t xml:space="preserve">  Computer System Servicing </w:t>
+              <w:t>II</w:t>
+            </w:r>
+            <w:r>
+              <w:rPr>
+                <w:rStyle w:val="documentskn-mli8txtBoldCharacter"/>
+                <w:rFonts w:ascii="Open Sans" w:eastAsia="Palatino Linotype" w:hAnsi="Open Sans" w:cs="Open Sans"/>
+                <w:b w:val="0"/>
+                <w:bCs w:val="0"/>
+                <w:color w:val="020303"/>
+                <w:sz w:val="20"/>
+                <w:szCs w:val="20"/>
+              </w:rPr>
+              <w:t xml:space="preserve">  Computer</w:t>
+            </w:r>
+            <w:proofErr w:type="gramEnd"/>
+            <w:r>
+              <w:rPr>
+                <w:rStyle w:val="documentskn-mli8txtBoldCharacter"/>
+                <w:rFonts w:ascii="Open Sans" w:eastAsia="Palatino Linotype" w:hAnsi="Open Sans" w:cs="Open Sans"/>
+                <w:b w:val="0"/>
+                <w:bCs w:val="0"/>
+                <w:color w:val="020303"/>
+                <w:sz w:val="20"/>
+                <w:szCs w:val="20"/>
+              </w:rPr>
+              <w:t xml:space="preserve"> System Servicing </w:t>
             </w:r>
           </w:p>
           <w:p>
@@ -2289,16 +2421,16 @@
         <mc:AlternateContent>
           <mc:Choice Requires="wps">
             <w:drawing>
-              <wp:anchor distT="0" distB="0" distL="114300" distR="114300" simplePos="0" relativeHeight="251658240" behindDoc="0" locked="0" layoutInCell="0" allowOverlap="1" wp14:anchorId="6AA0DCE3" wp14:editId="302A790F">
+              <wp:anchor distT="0" distB="0" distL="114300" distR="114300" simplePos="0" relativeHeight="251658240" behindDoc="0" locked="0" layoutInCell="0" allowOverlap="1" wp14:anchorId="6AA0DCE3" wp14:editId="2F28E068">
                 <wp:simplePos x="0" y="0"/>
-                <wp:positionH relativeFrom="page">
-                  <wp:posOffset>0</wp:posOffset>
+                <wp:positionH relativeFrom="margin">
+                  <wp:align>left</wp:align>
                 </wp:positionH>
-                <wp:positionV relativeFrom="page">
-                  <wp:posOffset>0</wp:posOffset>
+                <wp:positionV relativeFrom="margin">
+                  <wp:align>top</wp:align>
                 </wp:positionV>
-                <wp:extent cx="7560310" cy="1289050"/>
-                <wp:effectExtent l="0" t="0" r="2540" b="0"/>
+                <wp:extent cx="7560310" cy="1318161"/>
+                <wp:effectExtent l="0" t="0" r="21590" b="15875"/>
                 <wp:wrapNone/>
                 <wp:docPr id="757720502" name="Rectangle 2"/>
                 <wp:cNvGraphicFramePr>
@@ -2313,7 +2445,7 @@
                       <wps:spPr bwMode="auto">
                         <a:xfrm>
                           <a:off x="0" y="0"/>
-                          <a:ext cx="7560310" cy="1289050"/>
+                          <a:ext cx="7560310" cy="1318161"/>
                         </a:xfrm>
                         <a:prstGeom prst="rect">
                           <a:avLst/>
@@ -2339,6 +2471,9 @@
                               <w:tblStyle w:val="documentskn-mli8topsection"/>
                               <w:tblW w:w="5000" w:type="pct"/>
                               <w:tblCellSpacing w:w="0" w:type="dxa"/>
+                              <w:tblBorders>
+                                <w:bottom w:val="single" w:sz="4" w:space="0" w:color="auto"/>
+                              </w:tblBorders>
                               <w:shd w:val="clear" w:color="auto" w:fill="333333"/>
                               <w:tblCellMar>
                                 <w:left w:w="0" w:type="dxa"/>
@@ -2356,9 +2491,6 @@
                               <w:tc>
                                 <w:tcPr>
                                   <w:tcW w:w="4640" w:type="dxa"/>
-                                  <w:tcBorders>
-                                    <w:bottom w:val="single" w:sz="8" w:space="0" w:color="4A4A4A"/>
-                                  </w:tcBorders>
                                   <w:shd w:val="clear" w:color="auto" w:fill="333333"/>
                                   <w:tcMar>
                                     <w:top w:w="500" w:type="dxa"/>
@@ -2375,7 +2507,6 @@
                                     <w:rPr>
                                       <w:rStyle w:val="span"/>
                                       <w:rFonts w:ascii="Open Sans" w:eastAsia="Palatino Linotype" w:hAnsi="Open Sans" w:cs="Open Sans"/>
-                                      <w:color w:val="EEEEEE"/>
                                       <w:sz w:val="60"/>
                                       <w:szCs w:val="60"/>
                                     </w:rPr>
@@ -2387,7 +2518,6 @@
                                       <w:b/>
                                       <w:bCs/>
                                       <w:caps/>
-                                      <w:color w:val="EEEEEE"/>
                                       <w:sz w:val="60"/>
                                       <w:szCs w:val="60"/>
                                     </w:rPr>
@@ -2400,7 +2530,6 @@
                                       <w:b/>
                                       <w:bCs/>
                                       <w:caps/>
-                                      <w:color w:val="EEEEEE"/>
                                       <w:sz w:val="60"/>
                                       <w:szCs w:val="60"/>
                                     </w:rPr>
@@ -2413,7 +2542,6 @@
                                       <w:b/>
                                       <w:bCs/>
                                       <w:caps/>
-                                      <w:color w:val="EEEEEE"/>
                                       <w:sz w:val="60"/>
                                       <w:szCs w:val="60"/>
                                       <w:shd w:val="clear" w:color="auto" w:fill="auto"/>
@@ -2427,7 +2555,6 @@
                                       <w:b/>
                                       <w:bCs/>
                                       <w:caps/>
-                                      <w:color w:val="EEEEEE"/>
                                       <w:sz w:val="60"/>
                                       <w:szCs w:val="60"/>
                                     </w:rPr>
@@ -2437,7 +2564,6 @@
                                     <w:rPr>
                                       <w:rStyle w:val="span"/>
                                       <w:rFonts w:ascii="Open Sans" w:eastAsia="Palatino Linotype" w:hAnsi="Open Sans" w:cs="Open Sans"/>
-                                      <w:color w:val="EEEEEE"/>
                                       <w:sz w:val="60"/>
                                       <w:szCs w:val="60"/>
                                     </w:rPr>
@@ -2449,14 +2575,20 @@
                                     <w:pStyle w:val="NoSpacing"/>
                                     <w:rPr>
                                       <w:rFonts w:eastAsia="Palatino Linotype"/>
-                                      <w:color w:val="EEEEEE"/>
+                                      <w14:shadow w14:blurRad="50800" w14:dist="50800" w14:dir="5400000" w14:sx="0" w14:sy="0" w14:kx="0" w14:ky="0" w14:algn="ctr">
+                                        <w14:srgbClr w14:val="0B0B0B"/>
+                                      </w14:shadow>
+                                      <w14:textOutline w14:w="9525" w14:cap="rnd" w14:cmpd="sng" w14:algn="ctr">
+                                        <w14:noFill/>
+                                        <w14:prstDash w14:val="solid"/>
+                                        <w14:bevel/>
+                                      </w14:textOutline>
                                     </w:rPr>
                                   </w:pPr>
                                   <w:r>
                                     <w:rPr>
                                       <w:rStyle w:val="span"/>
                                       <w:rFonts w:ascii="Open Sans" w:eastAsia="Palatino Linotype" w:hAnsi="Open Sans" w:cs="Open Sans"/>
-                                      <w:color w:val="EEEEEE"/>
                                       <w:sz w:val="20"/>
                                       <w:szCs w:val="20"/>
                                     </w:rPr>
@@ -2466,7 +2598,6 @@
                                     <w:rPr>
                                       <w:rStyle w:val="span"/>
                                       <w:rFonts w:ascii="Open Sans" w:eastAsia="Palatino Linotype" w:hAnsi="Open Sans" w:cs="Open Sans"/>
-                                      <w:color w:val="EEEEEE"/>
                                       <w:sz w:val="20"/>
                                       <w:szCs w:val="20"/>
                                     </w:rPr>
@@ -2476,7 +2607,6 @@
                                     <w:rPr>
                                       <w:rStyle w:val="span"/>
                                       <w:rFonts w:ascii="Open Sans" w:eastAsia="Palatino Linotype" w:hAnsi="Open Sans" w:cs="Open Sans"/>
-                                      <w:color w:val="EEEEEE"/>
                                       <w:sz w:val="20"/>
                                       <w:szCs w:val="20"/>
                                     </w:rPr>
@@ -2486,7 +2616,6 @@
                                     <w:rPr>
                                       <w:rStyle w:val="span"/>
                                       <w:rFonts w:ascii="Open Sans" w:eastAsia="Palatino Linotype" w:hAnsi="Open Sans" w:cs="Open Sans"/>
-                                      <w:color w:val="EEEEEE"/>
                                       <w:sz w:val="20"/>
                                       <w:szCs w:val="20"/>
                                     </w:rPr>
@@ -2499,7 +2628,6 @@
                                     <w:rPr>
                                       <w:rStyle w:val="documentskn-mli8topsectiontop-box"/>
                                       <w:rFonts w:ascii="Open Sans" w:eastAsia="Palatino Linotype" w:hAnsi="Open Sans" w:cs="Open Sans"/>
-                                      <w:color w:val="EEEEEE"/>
                                       <w:sz w:val="60"/>
                                       <w:szCs w:val="60"/>
                                       <w:shd w:val="clear" w:color="auto" w:fill="auto"/>
@@ -2512,7 +2640,6 @@
                                     <w:rPr>
                                       <w:rStyle w:val="documentskn-mli8topsectiontop-box"/>
                                       <w:rFonts w:ascii="Open Sans" w:eastAsia="Palatino Linotype" w:hAnsi="Open Sans" w:cs="Open Sans"/>
-                                      <w:color w:val="EEEEEE"/>
                                       <w:sz w:val="60"/>
                                       <w:szCs w:val="60"/>
                                       <w:shd w:val="clear" w:color="auto" w:fill="auto"/>
@@ -2532,8 +2659,12 @@
                           </w:p>
                         </w:txbxContent>
                       </wps:txbx>
-                      <wps:bodyPr rot="0" vert="horz" wrap="square" lIns="0" tIns="0" rIns="0" bIns="0" anchor="t" anchorCtr="0" upright="1">
+                      <wps:bodyPr rot="0" vert="horz" wrap="square" lIns="0" tIns="0" rIns="0" bIns="0" anchor="t" anchorCtr="0">
                         <a:noAutofit/>
+                        <a:scene3d>
+                          <a:camera prst="orthographicFront"/>
+                          <a:lightRig rig="threePt" dir="t"/>
+                        </a:scene3d>
                       </wps:bodyPr>
                     </wps:wsp>
                   </a:graphicData>
@@ -2549,7 +2680,7 @@
           </mc:Choice>
           <mc:Fallback>
             <w:pict>
-              <v:rect w14:anchorId="6AA0DCE3" id="Rectangle 2" o:spid="_x0000_s1026" style="position:absolute;margin-left:0;margin-top:0;width:595.3pt;height:101.5pt;z-index:251658240;visibility:visible;mso-wrap-style:square;mso-width-percent:0;mso-height-percent:0;mso-wrap-distance-left:9pt;mso-wrap-distance-top:0;mso-wrap-distance-right:9pt;mso-wrap-distance-bottom:0;mso-position-horizontal:absolute;mso-position-horizontal-relative:page;mso-position-vertical:absolute;mso-position-vertical-relative:page;mso-width-percent:0;mso-height-percent:0;mso-width-relative:page;mso-height-relative:page;v-text-anchor:top" o:gfxdata="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" o:allowincell="f" strokecolor="white">
+              <v:rect w14:anchorId="6AA0DCE3" id="Rectangle 2" o:spid="_x0000_s1026" style="position:absolute;margin-left:0;margin-top:0;width:595.3pt;height:103.8pt;z-index:251658240;visibility:visible;mso-wrap-style:square;mso-width-percent:0;mso-height-percent:0;mso-wrap-distance-left:9pt;mso-wrap-distance-top:0;mso-wrap-distance-right:9pt;mso-wrap-distance-bottom:0;mso-position-horizontal:left;mso-position-horizontal-relative:margin;mso-position-vertical:top;mso-position-vertical-relative:margin;mso-width-percent:0;mso-height-percent:0;mso-width-relative:page;mso-height-relative:page;v-text-anchor:top" o:gfxdata="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" o:allowincell="f" strokecolor="white">
                 <v:fill opacity="0"/>
                 <v:textbox inset="0,0,0,0">
                   <w:txbxContent>
@@ -2558,6 +2689,9 @@
                         <w:tblStyle w:val="documentskn-mli8topsection"/>
                         <w:tblW w:w="5000" w:type="pct"/>
                         <w:tblCellSpacing w:w="0" w:type="dxa"/>
+                        <w:tblBorders>
+                          <w:bottom w:val="single" w:sz="4" w:space="0" w:color="auto"/>
+                        </w:tblBorders>
                         <w:shd w:val="clear" w:color="auto" w:fill="333333"/>
                         <w:tblCellMar>
                           <w:left w:w="0" w:type="dxa"/>
@@ -2575,9 +2709,6 @@
                         <w:tc>
                           <w:tcPr>
                             <w:tcW w:w="4640" w:type="dxa"/>
-                            <w:tcBorders>
-                              <w:bottom w:val="single" w:sz="8" w:space="0" w:color="4A4A4A"/>
-                            </w:tcBorders>
                             <w:shd w:val="clear" w:color="auto" w:fill="333333"/>
                             <w:tcMar>
                               <w:top w:w="500" w:type="dxa"/>
@@ -2594,7 +2725,6 @@
                               <w:rPr>
                                 <w:rStyle w:val="span"/>
                                 <w:rFonts w:ascii="Open Sans" w:eastAsia="Palatino Linotype" w:hAnsi="Open Sans" w:cs="Open Sans"/>
-                                <w:color w:val="EEEEEE"/>
                                 <w:sz w:val="60"/>
                                 <w:szCs w:val="60"/>
                               </w:rPr>
@@ -2606,7 +2736,6 @@
                                 <w:b/>
                                 <w:bCs/>
                                 <w:caps/>
-                                <w:color w:val="EEEEEE"/>
                                 <w:sz w:val="60"/>
                                 <w:szCs w:val="60"/>
                               </w:rPr>
@@ -2619,7 +2748,6 @@
                                 <w:b/>
                                 <w:bCs/>
                                 <w:caps/>
-                                <w:color w:val="EEEEEE"/>
                                 <w:sz w:val="60"/>
                                 <w:szCs w:val="60"/>
                               </w:rPr>
@@ -2632,7 +2760,6 @@
                                 <w:b/>
                                 <w:bCs/>
                                 <w:caps/>
-                                <w:color w:val="EEEEEE"/>
                                 <w:sz w:val="60"/>
                                 <w:szCs w:val="60"/>
                                 <w:shd w:val="clear" w:color="auto" w:fill="auto"/>
@@ -2646,7 +2773,6 @@
                                 <w:b/>
                                 <w:bCs/>
                                 <w:caps/>
-                                <w:color w:val="EEEEEE"/>
                                 <w:sz w:val="60"/>
                                 <w:szCs w:val="60"/>
                               </w:rPr>
@@ -2656,7 +2782,6 @@
                               <w:rPr>
                                 <w:rStyle w:val="span"/>
                                 <w:rFonts w:ascii="Open Sans" w:eastAsia="Palatino Linotype" w:hAnsi="Open Sans" w:cs="Open Sans"/>
-                                <w:color w:val="EEEEEE"/>
                                 <w:sz w:val="60"/>
                                 <w:szCs w:val="60"/>
                               </w:rPr>
@@ -2668,14 +2793,20 @@
                               <w:pStyle w:val="NoSpacing"/>
                               <w:rPr>
                                 <w:rFonts w:eastAsia="Palatino Linotype"/>
-                                <w:color w:val="EEEEEE"/>
+                                <w14:shadow w14:blurRad="50800" w14:dist="50800" w14:dir="5400000" w14:sx="0" w14:sy="0" w14:kx="0" w14:ky="0" w14:algn="ctr">
+                                  <w14:srgbClr w14:val="0B0B0B"/>
+                                </w14:shadow>
+                                <w14:textOutline w14:w="9525" w14:cap="rnd" w14:cmpd="sng" w14:algn="ctr">
+                                  <w14:noFill/>
+                                  <w14:prstDash w14:val="solid"/>
+                                  <w14:bevel/>
+                                </w14:textOutline>
                               </w:rPr>
                             </w:pPr>
                             <w:r>
                               <w:rPr>
                                 <w:rStyle w:val="span"/>
                                 <w:rFonts w:ascii="Open Sans" w:eastAsia="Palatino Linotype" w:hAnsi="Open Sans" w:cs="Open Sans"/>
-                                <w:color w:val="EEEEEE"/>
                                 <w:sz w:val="20"/>
                                 <w:szCs w:val="20"/>
                               </w:rPr>
@@ -2685,7 +2816,6 @@
                               <w:rPr>
                                 <w:rStyle w:val="span"/>
                                 <w:rFonts w:ascii="Open Sans" w:eastAsia="Palatino Linotype" w:hAnsi="Open Sans" w:cs="Open Sans"/>
-                                <w:color w:val="EEEEEE"/>
                                 <w:sz w:val="20"/>
                                 <w:szCs w:val="20"/>
                               </w:rPr>
@@ -2695,7 +2825,6 @@
                               <w:rPr>
                                 <w:rStyle w:val="span"/>
                                 <w:rFonts w:ascii="Open Sans" w:eastAsia="Palatino Linotype" w:hAnsi="Open Sans" w:cs="Open Sans"/>
-                                <w:color w:val="EEEEEE"/>
                                 <w:sz w:val="20"/>
                                 <w:szCs w:val="20"/>
                               </w:rPr>
@@ -2705,7 +2834,6 @@
                               <w:rPr>
                                 <w:rStyle w:val="span"/>
                                 <w:rFonts w:ascii="Open Sans" w:eastAsia="Palatino Linotype" w:hAnsi="Open Sans" w:cs="Open Sans"/>
-                                <w:color w:val="EEEEEE"/>
                                 <w:sz w:val="20"/>
                                 <w:szCs w:val="20"/>
                               </w:rPr>
@@ -2718,7 +2846,6 @@
                               <w:rPr>
                                 <w:rStyle w:val="documentskn-mli8topsectiontop-box"/>
                                 <w:rFonts w:ascii="Open Sans" w:eastAsia="Palatino Linotype" w:hAnsi="Open Sans" w:cs="Open Sans"/>
-                                <w:color w:val="EEEEEE"/>
                                 <w:sz w:val="60"/>
                                 <w:szCs w:val="60"/>
                                 <w:shd w:val="clear" w:color="auto" w:fill="auto"/>
@@ -2731,7 +2858,6 @@
                               <w:rPr>
                                 <w:rStyle w:val="documentskn-mli8topsectiontop-box"/>
                                 <w:rFonts w:ascii="Open Sans" w:eastAsia="Palatino Linotype" w:hAnsi="Open Sans" w:cs="Open Sans"/>
-                                <w:color w:val="EEEEEE"/>
                                 <w:sz w:val="60"/>
                                 <w:szCs w:val="60"/>
                                 <w:shd w:val="clear" w:color="auto" w:fill="auto"/>
@@ -2751,7 +2877,7 @@
                     </w:p>
                   </w:txbxContent>
                 </v:textbox>
-                <w10:wrap anchorx="page" anchory="page"/>
+                <w10:wrap anchorx="margin" anchory="margin"/>
               </v:rect>
             </w:pict>
           </mc:Fallback>

</xml_diff>

<commit_message>
fix wrong typo and add links
</commit_message>
<xml_diff>
--- a/resume-1.docx
+++ b/resume-1.docx
@@ -179,8 +179,21 @@
                 <w:sz w:val="20"/>
                 <w:szCs w:val="20"/>
               </w:rPr>
-              <w:t>LinkedIn: @blckclov3r</w:t>
-            </w:r>
+              <w:t xml:space="preserve">LinkedIn: </w:t>
+            </w:r>
+            <w:hyperlink r:id="rId7" w:history="1">
+              <w:r>
+                <w:rPr>
+                  <w:rStyle w:val="Hyperlink"/>
+                  <w:rFonts w:ascii="Open Sans" w:eastAsia="Palatino Linotype" w:hAnsi="Open Sans" w:cs="Open Sans"/>
+                  <w:color w:val="EEECE1" w:themeColor="background2"/>
+                  <w:sz w:val="20"/>
+                  <w:szCs w:val="20"/>
+                  <w:u w:val="none"/>
+                </w:rPr>
+                <w:t>@blckclov3r</w:t>
+              </w:r>
+            </w:hyperlink>
           </w:p>
           <w:p>
             <w:pPr>
@@ -195,7 +208,6 @@
                 <w:szCs w:val="20"/>
               </w:rPr>
             </w:pPr>
-            <w:proofErr w:type="spellStart"/>
             <w:r>
               <w:rPr>
                 <w:rStyle w:val="span"/>
@@ -204,9 +216,8 @@
                 <w:sz w:val="20"/>
                 <w:szCs w:val="20"/>
               </w:rPr>
-              <w:t>Github</w:t>
-            </w:r>
-            <w:proofErr w:type="spellEnd"/>
+              <w:t>GitHub</w:t>
+            </w:r>
             <w:r>
               <w:rPr>
                 <w:rStyle w:val="span"/>
@@ -215,8 +226,21 @@
                 <w:sz w:val="20"/>
                 <w:szCs w:val="20"/>
               </w:rPr>
-              <w:t>: @blckclov3r</w:t>
-            </w:r>
+              <w:t xml:space="preserve">: </w:t>
+            </w:r>
+            <w:hyperlink r:id="rId8" w:history="1">
+              <w:r>
+                <w:rPr>
+                  <w:rStyle w:val="Hyperlink"/>
+                  <w:rFonts w:ascii="Open Sans" w:eastAsia="Palatino Linotype" w:hAnsi="Open Sans" w:cs="Open Sans"/>
+                  <w:color w:val="EEECE1" w:themeColor="background2"/>
+                  <w:sz w:val="20"/>
+                  <w:szCs w:val="20"/>
+                  <w:u w:val="none"/>
+                </w:rPr>
+                <w:t>@blckclov3r</w:t>
+              </w:r>
+            </w:hyperlink>
           </w:p>
           <w:p>
             <w:pPr>
@@ -379,7 +403,31 @@
                 <w:u w:val="single"/>
                 <w:shd w:val="clear" w:color="auto" w:fill="auto"/>
               </w:rPr>
-              <w:t>familiarity of the ff. tech</w:t>
+              <w:t>familiarity of the</w:t>
+            </w:r>
+            <w:r>
+              <w:rPr>
+                <w:rStyle w:val="documentskn-mli8parentContainerleft-box"/>
+                <w:rFonts w:ascii="Open Sans" w:eastAsia="Palatino Linotype" w:hAnsi="Open Sans" w:cs="Open Sans"/>
+                <w:caps/>
+                <w:color w:val="FFFFFF" w:themeColor="background1"/>
+                <w:spacing w:val="10"/>
+                <w:u w:val="single"/>
+                <w:shd w:val="clear" w:color="auto" w:fill="auto"/>
+              </w:rPr>
+              <w:t xml:space="preserve"> FOLLOWING</w:t>
+            </w:r>
+            <w:r>
+              <w:rPr>
+                <w:rStyle w:val="documentskn-mli8parentContainerleft-box"/>
+                <w:rFonts w:ascii="Open Sans" w:eastAsia="Palatino Linotype" w:hAnsi="Open Sans" w:cs="Open Sans"/>
+                <w:caps/>
+                <w:color w:val="FFFFFF" w:themeColor="background1"/>
+                <w:spacing w:val="10"/>
+                <w:u w:val="single"/>
+                <w:shd w:val="clear" w:color="auto" w:fill="auto"/>
+              </w:rPr>
+              <w:t xml:space="preserve"> tech</w:t>
             </w:r>
             <w:r>
               <w:rPr>
@@ -636,7 +684,7 @@
                 <w:u w:val="single"/>
                 <w:shd w:val="clear" w:color="auto" w:fill="auto"/>
               </w:rPr>
-              <w:t>familiarity of the ff. tech</w:t>
+              <w:t xml:space="preserve">familiarity of the </w:t>
             </w:r>
             <w:r>
               <w:rPr>
@@ -647,7 +695,29 @@
                 <w:u w:val="single"/>
                 <w:shd w:val="clear" w:color="auto" w:fill="auto"/>
               </w:rPr>
-              <w:t>NOLOGIES</w:t>
+              <w:t>FOLLOWING</w:t>
+            </w:r>
+            <w:r>
+              <w:rPr>
+                <w:rStyle w:val="documentskn-mli8parentContainerleft-box"/>
+                <w:rFonts w:ascii="Open Sans" w:eastAsia="Palatino Linotype" w:hAnsi="Open Sans" w:cs="Open Sans"/>
+                <w:caps/>
+                <w:spacing w:val="10"/>
+                <w:u w:val="single"/>
+                <w:shd w:val="clear" w:color="auto" w:fill="auto"/>
+              </w:rPr>
+              <w:t xml:space="preserve"> </w:t>
+            </w:r>
+            <w:r>
+              <w:rPr>
+                <w:rStyle w:val="documentskn-mli8parentContainerleft-box"/>
+                <w:rFonts w:ascii="Open Sans" w:eastAsia="Palatino Linotype" w:hAnsi="Open Sans" w:cs="Open Sans"/>
+                <w:caps/>
+                <w:spacing w:val="10"/>
+                <w:u w:val="single"/>
+                <w:shd w:val="clear" w:color="auto" w:fill="auto"/>
+              </w:rPr>
+              <w:t>SOFTWARE</w:t>
             </w:r>
           </w:p>
           <w:p>
@@ -674,7 +744,6 @@
               </w:rPr>
               <w:t xml:space="preserve">Android Studio, Eclipse IDE, NetBeans IDE, Turbo C, Dev C, Arduino, XAMPP, </w:t>
             </w:r>
-            <w:proofErr w:type="spellStart"/>
             <w:r>
               <w:rPr>
                 <w:rStyle w:val="span"/>
@@ -683,9 +752,18 @@
                 <w:sz w:val="20"/>
                 <w:szCs w:val="20"/>
               </w:rPr>
-              <w:t>Wampp</w:t>
-            </w:r>
-            <w:proofErr w:type="spellEnd"/>
+              <w:t>Wamp</w:t>
+            </w:r>
+            <w:r>
+              <w:rPr>
+                <w:rStyle w:val="span"/>
+                <w:rFonts w:ascii="Open Sans" w:eastAsia="Palatino Linotype" w:hAnsi="Open Sans" w:cs="Open Sans"/>
+                <w:color w:val="EEECE1" w:themeColor="background2"/>
+                <w:sz w:val="20"/>
+                <w:szCs w:val="20"/>
+              </w:rPr>
+              <w:t>Server</w:t>
+            </w:r>
             <w:r>
               <w:rPr>
                 <w:rStyle w:val="span"/>
@@ -869,7 +947,7 @@
                 </mc:Choice>
                 <mc:Fallback>
                   <w:pict>
-                    <v:rect w14:anchorId="2A5C9A0C" id="Rectangle 3" o:spid="_x0000_s1026" style="position:absolute;margin-left:0;margin-top:11.4pt;width:231.95pt;height:48.9pt;z-index:251660288;visibility:visible;mso-wrap-style:square;mso-width-percent:0;mso-height-percent:0;mso-wrap-distance-left:9pt;mso-wrap-distance-top:0;mso-wrap-distance-right:9pt;mso-wrap-distance-bottom:0;mso-position-horizontal:absolute;mso-position-horizontal-relative:text;mso-position-vertical:absolute;mso-position-vertical-relative:text;mso-width-percent:0;mso-height-percent:0;mso-width-relative:margin;mso-height-relative:margin;v-text-anchor:middle" o:gfxdata="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" fillcolor="#3f51b5" stroked="f" strokeweight="2pt"/>
+                    <v:rect w14:anchorId="76DD2B5F" id="Rectangle 3" o:spid="_x0000_s1026" style="position:absolute;margin-left:0;margin-top:11.4pt;width:231.95pt;height:48.9pt;z-index:251660288;visibility:visible;mso-wrap-style:square;mso-width-percent:0;mso-height-percent:0;mso-wrap-distance-left:9pt;mso-wrap-distance-top:0;mso-wrap-distance-right:9pt;mso-wrap-distance-bottom:0;mso-position-horizontal:absolute;mso-position-horizontal-relative:text;mso-position-vertical:absolute;mso-position-vertical-relative:text;mso-width-percent:0;mso-height-percent:0;mso-width-relative:margin;mso-height-relative:margin;v-text-anchor:middle" o:gfxdata="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" fillcolor="#3f51b5" stroked="f" strokeweight="2pt"/>
                   </w:pict>
                 </mc:Fallback>
               </mc:AlternateContent>
@@ -1223,7 +1301,7 @@
                 </mc:Choice>
                 <mc:Fallback>
                   <w:pict>
-                    <v:rect w14:anchorId="04F1F961" id="Rectangle 17" o:spid="_x0000_s1026" style="position:absolute;margin-left:-10.2pt;margin-top:114.4pt;width:242.5pt;height:50.25pt;z-index:251659264;visibility:visible;mso-wrap-style:square;mso-width-percent:0;mso-height-percent:0;mso-wrap-distance-left:9pt;mso-wrap-distance-top:0;mso-wrap-distance-right:9pt;mso-wrap-distance-bottom:0;mso-position-horizontal:absolute;mso-position-horizontal-relative:text;mso-position-vertical:absolute;mso-position-vertical-relative:text;mso-width-percent:0;mso-height-percent:0;mso-width-relative:margin;mso-height-relative:margin;v-text-anchor:middle" o:gfxdata="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" fillcolor="#3f51b5" stroked="f" strokeweight="2pt"/>
+                    <v:rect w14:anchorId="0ADDFDF0" id="Rectangle 17" o:spid="_x0000_s1026" style="position:absolute;margin-left:-10.2pt;margin-top:114.4pt;width:242.5pt;height:50.25pt;z-index:251659264;visibility:visible;mso-wrap-style:square;mso-width-percent:0;mso-height-percent:0;mso-wrap-distance-left:9pt;mso-wrap-distance-top:0;mso-wrap-distance-right:9pt;mso-wrap-distance-bottom:0;mso-position-horizontal:absolute;mso-position-horizontal-relative:text;mso-position-vertical:absolute;mso-position-vertical-relative:text;mso-width-percent:0;mso-height-percent:0;mso-width-relative:margin;mso-height-relative:margin;v-text-anchor:middle" o:gfxdata="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" fillcolor="#3f51b5" stroked="f" strokeweight="2pt"/>
                   </w:pict>
                 </mc:Fallback>
               </mc:AlternateContent>
@@ -1443,7 +1521,7 @@
                                       <w:sz w:val="20"/>
                                       <w:szCs w:val="20"/>
                                     </w:rPr>
-                                    <w:t xml:space="preserve">         </w:t>
+                                    <w:t xml:space="preserve">       </w:t>
                                   </w:r>
                                   <w:r>
                                     <w:rPr>
@@ -1453,8 +1531,31 @@
                                       <w:sz w:val="20"/>
                                       <w:szCs w:val="20"/>
                                     </w:rPr>
-                                    <w:t>https://github.com/blckclov3r</w:t>
+                                    <w:t xml:space="preserve"> </w:t>
                                   </w:r>
+                                  <w:r>
+                                    <w:rPr>
+                                      <w:rStyle w:val="span"/>
+                                      <w:rFonts w:ascii="Open Sans" w:eastAsia="Palatino Linotype" w:hAnsi="Open Sans" w:cs="Open Sans"/>
+                                      <w:color w:val="EEECE1" w:themeColor="background2"/>
+                                      <w:sz w:val="20"/>
+                                      <w:szCs w:val="20"/>
+                                    </w:rPr>
+                                    <w:t xml:space="preserve"> </w:t>
+                                  </w:r>
+                                  <w:hyperlink r:id="rId9" w:history="1">
+                                    <w:r>
+                                      <w:rPr>
+                                        <w:rStyle w:val="Hyperlink"/>
+                                        <w:rFonts w:ascii="Open Sans" w:eastAsia="Palatino Linotype" w:hAnsi="Open Sans" w:cs="Open Sans"/>
+                                        <w:color w:val="EEECE1" w:themeColor="background2"/>
+                                        <w:sz w:val="20"/>
+                                        <w:szCs w:val="20"/>
+                                        <w:u w:val="none"/>
+                                      </w:rPr>
+                                      <w:t>https://github.com/blckclov3r</w:t>
+                                    </w:r>
+                                  </w:hyperlink>
                                 </w:p>
                                 <w:p>
                                   <w:pPr>
@@ -1583,7 +1684,7 @@
                                 <w:sz w:val="20"/>
                                 <w:szCs w:val="20"/>
                               </w:rPr>
-                              <w:t xml:space="preserve">         </w:t>
+                              <w:t xml:space="preserve">       </w:t>
                             </w:r>
                             <w:r>
                               <w:rPr>
@@ -1593,8 +1694,31 @@
                                 <w:sz w:val="20"/>
                                 <w:szCs w:val="20"/>
                               </w:rPr>
-                              <w:t>https://github.com/blckclov3r</w:t>
+                              <w:t xml:space="preserve"> </w:t>
                             </w:r>
+                            <w:r>
+                              <w:rPr>
+                                <w:rStyle w:val="span"/>
+                                <w:rFonts w:ascii="Open Sans" w:eastAsia="Palatino Linotype" w:hAnsi="Open Sans" w:cs="Open Sans"/>
+                                <w:color w:val="EEECE1" w:themeColor="background2"/>
+                                <w:sz w:val="20"/>
+                                <w:szCs w:val="20"/>
+                              </w:rPr>
+                              <w:t xml:space="preserve"> </w:t>
+                            </w:r>
+                            <w:hyperlink r:id="rId10" w:history="1">
+                              <w:r>
+                                <w:rPr>
+                                  <w:rStyle w:val="Hyperlink"/>
+                                  <w:rFonts w:ascii="Open Sans" w:eastAsia="Palatino Linotype" w:hAnsi="Open Sans" w:cs="Open Sans"/>
+                                  <w:color w:val="EEECE1" w:themeColor="background2"/>
+                                  <w:sz w:val="20"/>
+                                  <w:szCs w:val="20"/>
+                                  <w:u w:val="none"/>
+                                </w:rPr>
+                                <w:t>https://github.com/blckclov3r</w:t>
+                              </w:r>
+                            </w:hyperlink>
                           </w:p>
                           <w:p>
                             <w:pPr>

</xml_diff>